<commit_message>
Update issue 92 SASL:   Add memory layout protocals to document.
</commit_message>
<xml_diff>
--- a/doc/Design of Shader ABI(CHN).docx
+++ b/doc/Design of Shader ABI(CHN).docx
@@ -16,9 +16,6 @@
     <w:p>
       <w:pPr>
         <w:pStyle w:val="Heading1"/>
-        <w:rPr>
-          <w:rFonts w:hint="eastAsia"/>
-        </w:rPr>
       </w:pPr>
       <w:r>
         <w:rPr>
@@ -26,81 +23,125 @@
         </w:rPr>
         <w:t>内存布局</w:t>
       </w:r>
-    </w:p>
-    <w:p>
-      <w:pPr>
-        <w:pStyle w:val="Heading2"/>
-        <w:rPr>
-          <w:rFonts w:hint="eastAsia"/>
-        </w:rPr>
-      </w:pPr>
-      <w:proofErr w:type="spellStart"/>
-      <w:r>
-        <w:rPr>
-          <w:rFonts w:hint="eastAsia"/>
-        </w:rPr>
-        <w:t>Shader</w:t>
-      </w:r>
-      <w:proofErr w:type="spellEnd"/>
-      <w:r>
-        <w:rPr>
-          <w:rFonts w:hint="eastAsia"/>
-        </w:rPr>
-        <w:t>流水线简介</w:t>
-      </w:r>
-    </w:p>
-    <w:p>
-      <w:pPr>
-        <w:pStyle w:val="Heading2"/>
-        <w:rPr>
-          <w:rFonts w:hint="eastAsia"/>
-        </w:rPr>
-      </w:pPr>
-      <w:r>
-        <w:rPr>
-          <w:rFonts w:hint="eastAsia"/>
-        </w:rPr>
-        <w:t>内存类别</w:t>
-      </w:r>
-      <w:bookmarkStart w:id="0" w:name="_GoBack"/>
-      <w:bookmarkEnd w:id="0"/>
-    </w:p>
-    <w:p>
-      <w:pPr>
-        <w:rPr>
-          <w:rFonts w:hint="eastAsia"/>
-        </w:rPr>
-      </w:pPr>
     </w:p>
     <w:p>
       <w:pPr>
         <w:pStyle w:val="Heading2"/>
       </w:pPr>
-      <w:r>
-        <w:rPr>
-          <w:rFonts w:hint="eastAsia"/>
-        </w:rPr>
-        <w:t>水平布局（</w:t>
-      </w:r>
-      <w:r>
-        <w:rPr>
-          <w:rFonts w:hint="eastAsia"/>
-        </w:rPr>
-        <w:t>Horizontal Memory Layout</w:t>
-      </w:r>
-      <w:r>
-        <w:rPr>
-          <w:rFonts w:hint="eastAsia"/>
-        </w:rPr>
-        <w:t>）</w:t>
+      <w:proofErr w:type="spellStart"/>
+      <w:r>
+        <w:rPr>
+          <w:rFonts w:hint="eastAsia"/>
+        </w:rPr>
+        <w:t>Shader</w:t>
+      </w:r>
+      <w:proofErr w:type="spellEnd"/>
+      <w:r>
+        <w:rPr>
+          <w:rFonts w:hint="eastAsia"/>
+        </w:rPr>
+        <w:t>流水线</w:t>
       </w:r>
     </w:p>
     <w:p>
-      <w:r>
-        <w:rPr>
-          <w:rFonts w:hint="eastAsia"/>
-        </w:rPr>
-        <w:t>输入像素按成员顺序排列，相同的成员放置在一起。例如有</w:t>
+      <w:pPr>
+        <w:jc w:val="center"/>
+      </w:pPr>
+      <w:r>
+        <w:object w:dxaOrig="6396" w:dyaOrig="6362">
+          <v:shapetype id="_x0000_t75" coordsize="21600,21600" o:spt="75" o:preferrelative="t" path="m@4@5l@4@11@9@11@9@5xe" filled="f" stroked="f">
+            <v:stroke joinstyle="miter"/>
+            <v:formulas>
+              <v:f eqn="if lineDrawn pixelLineWidth 0"/>
+              <v:f eqn="sum @0 1 0"/>
+              <v:f eqn="sum 0 0 @1"/>
+              <v:f eqn="prod @2 1 2"/>
+              <v:f eqn="prod @3 21600 pixelWidth"/>
+              <v:f eqn="prod @3 21600 pixelHeight"/>
+              <v:f eqn="sum @0 0 1"/>
+              <v:f eqn="prod @6 1 2"/>
+              <v:f eqn="prod @7 21600 pixelWidth"/>
+              <v:f eqn="sum @8 21600 0"/>
+              <v:f eqn="prod @7 21600 pixelHeight"/>
+              <v:f eqn="sum @10 21600 0"/>
+            </v:formulas>
+            <v:path o:extrusionok="f" gradientshapeok="t" o:connecttype="rect"/>
+            <o:lock v:ext="edit" aspectratio="t"/>
+          </v:shapetype>
+          <v:shape id="_x0000_i1025" type="#_x0000_t75" style="width:319.5pt;height:318pt" o:ole="">
+            <v:imagedata r:id="rId7" o:title=""/>
+          </v:shape>
+          <o:OLEObject Type="Embed" ProgID="Visio.Drawing.11" ShapeID="_x0000_i1025" DrawAspect="Content" ObjectID="_1384093746" r:id="rId8"/>
+        </w:object>
+      </w:r>
+    </w:p>
+    <w:p>
+      <w:pPr>
+        <w:pStyle w:val="Heading2"/>
+        <w:rPr>
+          <w:rFonts w:hint="eastAsia"/>
+        </w:rPr>
+      </w:pPr>
+      <w:r>
+        <w:rPr>
+          <w:rFonts w:hint="eastAsia"/>
+        </w:rPr>
+        <w:t>内存布局类型</w:t>
+      </w:r>
+    </w:p>
+    <w:p>
+      <w:pPr>
+        <w:pStyle w:val="Heading3"/>
+      </w:pPr>
+      <w:r>
+        <w:rPr>
+          <w:rFonts w:hint="eastAsia"/>
+        </w:rPr>
+        <w:t>水平布局（</w:t>
+      </w:r>
+      <w:r>
+        <w:rPr>
+          <w:rFonts w:hint="eastAsia"/>
+        </w:rPr>
+        <w:t>Horizontal Memory Layout</w:t>
+      </w:r>
+      <w:r>
+        <w:rPr>
+          <w:rFonts w:hint="eastAsia"/>
+        </w:rPr>
+        <w:t>）</w:t>
+      </w:r>
+    </w:p>
+    <w:p>
+      <w:r>
+        <w:rPr>
+          <w:rFonts w:hint="eastAsia"/>
+        </w:rPr>
+        <w:t>输入</w:t>
+      </w:r>
+      <w:r>
+        <w:rPr>
+          <w:rFonts w:hint="eastAsia"/>
+        </w:rPr>
+        <w:t>数据</w:t>
+      </w:r>
+      <w:r>
+        <w:rPr>
+          <w:rFonts w:hint="eastAsia"/>
+        </w:rPr>
+        <w:t>按成员顺序排列，相同的成员放置在一起。例如</w:t>
+      </w:r>
+      <w:r>
+        <w:rPr>
+          <w:rFonts w:hint="eastAsia"/>
+        </w:rPr>
+        <w:t>对于像素而言，</w:t>
+      </w:r>
+      <w:r>
+        <w:rPr>
+          <w:rFonts w:hint="eastAsia"/>
+        </w:rPr>
+        <w:t>有</w:t>
       </w:r>
       <w:r>
         <w:rPr>
@@ -522,6 +563,7 @@
               <w:rPr>
                 <w:rFonts w:hint="eastAsia"/>
               </w:rPr>
+              <w:lastRenderedPageBreak/>
               <w:t>P10</w:t>
             </w:r>
           </w:p>
@@ -784,7 +826,7 @@
     </w:tbl>
     <w:p>
       <w:pPr>
-        <w:pStyle w:val="Heading2"/>
+        <w:pStyle w:val="Heading3"/>
       </w:pPr>
       <w:r>
         <w:rPr>
@@ -810,7 +852,49 @@
         <w:rPr>
           <w:rFonts w:hint="eastAsia"/>
         </w:rPr>
-        <w:t>输入像素将相同像素的数据排列在一起。内存布局如下：</w:t>
+        <w:t>输入变量</w:t>
+      </w:r>
+      <w:r>
+        <w:rPr>
+          <w:rFonts w:hint="eastAsia"/>
+        </w:rPr>
+        <w:t>将相同</w:t>
+      </w:r>
+      <w:r>
+        <w:rPr>
+          <w:rFonts w:hint="eastAsia"/>
+        </w:rPr>
+        <w:t>变量</w:t>
+      </w:r>
+      <w:r>
+        <w:rPr>
+          <w:rFonts w:hint="eastAsia"/>
+        </w:rPr>
+        <w:t>的数据排列在一起。</w:t>
+      </w:r>
+      <w:r>
+        <w:rPr>
+          <w:rFonts w:hint="eastAsia"/>
+        </w:rPr>
+        <w:t>上例中的垂直</w:t>
+      </w:r>
+      <w:r>
+        <w:rPr>
+          <w:rFonts w:hint="eastAsia"/>
+        </w:rPr>
+        <w:t>内存布局如下</w:t>
+      </w:r>
+      <w:r>
+        <w:rPr>
+          <w:rFonts w:hint="eastAsia"/>
+        </w:rPr>
+        <w:t>例</w:t>
+      </w:r>
+      <w:r>
+        <w:rPr>
+          <w:rFonts w:hint="eastAsia"/>
+        </w:rPr>
+        <w:t>：</w:t>
       </w:r>
     </w:p>
     <w:tbl>
@@ -1399,7 +1483,7 @@
     </w:tbl>
     <w:p>
       <w:pPr>
-        <w:pStyle w:val="Heading2"/>
+        <w:pStyle w:val="Heading3"/>
         <w:rPr>
           <w:rFonts w:hint="eastAsia"/>
         </w:rPr>
@@ -1408,15 +1492,1907 @@
         <w:rPr>
           <w:rFonts w:hint="eastAsia"/>
         </w:rPr>
-        <w:lastRenderedPageBreak/>
-        <w:t>内存对齐</w:t>
+        <w:t>流式布局（</w:t>
+      </w:r>
+      <w:r>
+        <w:rPr>
+          <w:rFonts w:hint="eastAsia"/>
+        </w:rPr>
+        <w:t>Stream Memory Layout</w:t>
+      </w:r>
+      <w:r>
+        <w:rPr>
+          <w:rFonts w:hint="eastAsia"/>
+        </w:rPr>
+        <w:t>）</w:t>
       </w:r>
     </w:p>
-    <w:p/>
     <w:p>
       <w:pPr>
-        <w:pStyle w:val="Heading1"/>
+        <w:rPr>
+          <w:rFonts w:hint="eastAsia"/>
+        </w:rPr>
       </w:pPr>
+      <w:r>
+        <w:rPr>
+          <w:rFonts w:hint="eastAsia"/>
+        </w:rPr>
+        <w:t>输入数据为数据流的指针，需要进行二次寻址。每一条数据流均是一段连续的数据，</w:t>
+      </w:r>
+      <w:r>
+        <w:rPr>
+          <w:rFonts w:hint="eastAsia"/>
+        </w:rPr>
+        <w:t>流内数据是垂直布局，例如对于一组顶点数据，我们可以有：</w:t>
+      </w:r>
+    </w:p>
+    <w:tbl>
+      <w:tblPr>
+        <w:tblStyle w:val="TableGrid"/>
+        <w:tblW w:w="0" w:type="auto"/>
+        <w:jc w:val="center"/>
+        <w:tblInd w:w="-629" w:type="dxa"/>
+        <w:tblLook w:val="04A0" w:firstRow="1" w:lastRow="0" w:firstColumn="1" w:lastColumn="0" w:noHBand="0" w:noVBand="1"/>
+      </w:tblPr>
+      <w:tblGrid>
+        <w:gridCol w:w="1440"/>
+        <w:gridCol w:w="1088"/>
+        <w:gridCol w:w="1387"/>
+      </w:tblGrid>
+      <w:tr>
+        <w:trPr>
+          <w:jc w:val="center"/>
+        </w:trPr>
+        <w:tc>
+          <w:tcPr>
+            <w:tcW w:w="1440" w:type="dxa"/>
+            <w:vMerge w:val="restart"/>
+            <w:vAlign w:val="center"/>
+          </w:tcPr>
+          <w:p>
+            <w:pPr>
+              <w:jc w:val="center"/>
+              <w:rPr>
+                <w:rFonts w:hint="eastAsia"/>
+              </w:rPr>
+            </w:pPr>
+            <w:r>
+              <w:rPr>
+                <w:rFonts w:hint="eastAsia"/>
+              </w:rPr>
+              <w:t xml:space="preserve">A </w:t>
+            </w:r>
+            <w:r>
+              <w:rPr>
+                <w:rFonts w:hint="eastAsia"/>
+              </w:rPr>
+              <w:t>Vertex</w:t>
+            </w:r>
+          </w:p>
+        </w:tc>
+        <w:tc>
+          <w:tcPr>
+            <w:tcW w:w="1088" w:type="dxa"/>
+            <w:vAlign w:val="center"/>
+          </w:tcPr>
+          <w:p>
+            <w:pPr>
+              <w:jc w:val="center"/>
+              <w:rPr>
+                <w:rFonts w:hint="eastAsia"/>
+              </w:rPr>
+            </w:pPr>
+            <w:r>
+              <w:rPr>
+                <w:rFonts w:hint="eastAsia"/>
+              </w:rPr>
+              <w:t>A*</w:t>
+            </w:r>
+          </w:p>
+        </w:tc>
+        <w:tc>
+          <w:tcPr>
+            <w:tcW w:w="1387" w:type="dxa"/>
+            <w:vMerge w:val="restart"/>
+            <w:vAlign w:val="center"/>
+          </w:tcPr>
+          <w:p>
+            <w:pPr>
+              <w:jc w:val="center"/>
+              <w:rPr>
+                <w:rFonts w:hint="eastAsia"/>
+              </w:rPr>
+            </w:pPr>
+            <w:r>
+              <w:rPr>
+                <w:rFonts w:hint="eastAsia"/>
+              </w:rPr>
+              <w:t>Memory</w:t>
+            </w:r>
+          </w:p>
+        </w:tc>
+      </w:tr>
+      <w:tr>
+        <w:trPr>
+          <w:jc w:val="center"/>
+        </w:trPr>
+        <w:tc>
+          <w:tcPr>
+            <w:tcW w:w="1440" w:type="dxa"/>
+            <w:vMerge/>
+            <w:vAlign w:val="center"/>
+          </w:tcPr>
+          <w:p>
+            <w:pPr>
+              <w:jc w:val="center"/>
+              <w:rPr>
+                <w:rFonts w:hint="eastAsia"/>
+              </w:rPr>
+            </w:pPr>
+          </w:p>
+        </w:tc>
+        <w:tc>
+          <w:tcPr>
+            <w:tcW w:w="1088" w:type="dxa"/>
+            <w:vAlign w:val="center"/>
+          </w:tcPr>
+          <w:p>
+            <w:pPr>
+              <w:jc w:val="center"/>
+              <w:rPr>
+                <w:rFonts w:hint="eastAsia"/>
+              </w:rPr>
+            </w:pPr>
+            <w:r>
+              <w:rPr>
+                <w:rFonts w:hint="eastAsia"/>
+              </w:rPr>
+              <w:t>B*</w:t>
+            </w:r>
+          </w:p>
+        </w:tc>
+        <w:tc>
+          <w:tcPr>
+            <w:tcW w:w="1387" w:type="dxa"/>
+            <w:vMerge/>
+            <w:vAlign w:val="center"/>
+          </w:tcPr>
+          <w:p>
+            <w:pPr>
+              <w:jc w:val="center"/>
+              <w:rPr>
+                <w:rFonts w:hint="eastAsia"/>
+              </w:rPr>
+            </w:pPr>
+          </w:p>
+        </w:tc>
+      </w:tr>
+      <w:tr>
+        <w:trPr>
+          <w:jc w:val="center"/>
+        </w:trPr>
+        <w:tc>
+          <w:tcPr>
+            <w:tcW w:w="1440" w:type="dxa"/>
+            <w:vMerge/>
+            <w:vAlign w:val="center"/>
+          </w:tcPr>
+          <w:p>
+            <w:pPr>
+              <w:jc w:val="center"/>
+              <w:rPr>
+                <w:rFonts w:hint="eastAsia"/>
+              </w:rPr>
+            </w:pPr>
+          </w:p>
+        </w:tc>
+        <w:tc>
+          <w:tcPr>
+            <w:tcW w:w="1088" w:type="dxa"/>
+            <w:vAlign w:val="center"/>
+          </w:tcPr>
+          <w:p>
+            <w:pPr>
+              <w:jc w:val="center"/>
+              <w:rPr>
+                <w:rFonts w:hint="eastAsia"/>
+              </w:rPr>
+            </w:pPr>
+            <w:r>
+              <w:rPr>
+                <w:rFonts w:hint="eastAsia"/>
+              </w:rPr>
+              <w:t>C</w:t>
+            </w:r>
+            <w:r>
+              <w:rPr>
+                <w:rFonts w:hint="eastAsia"/>
+              </w:rPr>
+              <w:t>*</w:t>
+            </w:r>
+          </w:p>
+        </w:tc>
+        <w:tc>
+          <w:tcPr>
+            <w:tcW w:w="1387" w:type="dxa"/>
+            <w:vMerge/>
+            <w:vAlign w:val="center"/>
+          </w:tcPr>
+          <w:p>
+            <w:pPr>
+              <w:jc w:val="center"/>
+              <w:rPr>
+                <w:rFonts w:hint="eastAsia"/>
+              </w:rPr>
+            </w:pPr>
+          </w:p>
+        </w:tc>
+      </w:tr>
+    </w:tbl>
+    <w:p>
+      <w:pPr>
+        <w:rPr>
+          <w:rFonts w:hint="eastAsia"/>
+        </w:rPr>
+      </w:pPr>
+      <w:r>
+        <w:rPr>
+          <w:rFonts w:hint="eastAsia"/>
+        </w:rPr>
+        <w:t>对应的</w:t>
+      </w:r>
+      <w:r>
+        <w:rPr>
+          <w:rFonts w:hint="eastAsia"/>
+        </w:rPr>
+        <w:t>Vertex Streams</w:t>
+      </w:r>
+      <w:r>
+        <w:rPr>
+          <w:rFonts w:hint="eastAsia"/>
+        </w:rPr>
+        <w:t>的布局为：</w:t>
+      </w:r>
+    </w:p>
+    <w:p>
+      <w:pPr>
+        <w:jc w:val="both"/>
+        <w:rPr>
+          <w:rFonts w:hint="eastAsia"/>
+        </w:rPr>
+      </w:pPr>
+      <w:r>
+        <w:rPr>
+          <w:rFonts w:hint="eastAsia"/>
+        </w:rPr>
+        <w:t>AB</w:t>
+      </w:r>
+      <w:r>
+        <w:rPr>
+          <w:rFonts w:hint="eastAsia"/>
+        </w:rPr>
+        <w:t>流：</w:t>
+      </w:r>
+    </w:p>
+    <w:tbl>
+      <w:tblPr>
+        <w:tblStyle w:val="TableGrid"/>
+        <w:tblW w:w="0" w:type="auto"/>
+        <w:jc w:val="center"/>
+        <w:tblInd w:w="1638" w:type="dxa"/>
+        <w:tblLook w:val="04A0" w:firstRow="1" w:lastRow="0" w:firstColumn="1" w:lastColumn="0" w:noHBand="0" w:noVBand="1"/>
+      </w:tblPr>
+      <w:tblGrid>
+        <w:gridCol w:w="1170"/>
+        <w:gridCol w:w="1350"/>
+        <w:gridCol w:w="1260"/>
+      </w:tblGrid>
+      <w:tr>
+        <w:trPr>
+          <w:jc w:val="center"/>
+        </w:trPr>
+        <w:tc>
+          <w:tcPr>
+            <w:tcW w:w="1170" w:type="dxa"/>
+            <w:vMerge w:val="restart"/>
+            <w:vAlign w:val="center"/>
+          </w:tcPr>
+          <w:p>
+            <w:pPr>
+              <w:jc w:val="center"/>
+              <w:rPr>
+                <w:rFonts w:hint="eastAsia"/>
+              </w:rPr>
+            </w:pPr>
+            <w:r>
+              <w:rPr>
+                <w:rFonts w:hint="eastAsia"/>
+              </w:rPr>
+              <w:t>V0</w:t>
+            </w:r>
+          </w:p>
+        </w:tc>
+        <w:tc>
+          <w:tcPr>
+            <w:tcW w:w="1350" w:type="dxa"/>
+            <w:vAlign w:val="center"/>
+          </w:tcPr>
+          <w:p>
+            <w:pPr>
+              <w:jc w:val="center"/>
+              <w:rPr>
+                <w:rFonts w:hint="eastAsia"/>
+              </w:rPr>
+            </w:pPr>
+            <w:r>
+              <w:rPr>
+                <w:rFonts w:hint="eastAsia"/>
+              </w:rPr>
+              <w:t>A</w:t>
+            </w:r>
+          </w:p>
+        </w:tc>
+        <w:tc>
+          <w:tcPr>
+            <w:tcW w:w="1260" w:type="dxa"/>
+            <w:vMerge w:val="restart"/>
+            <w:vAlign w:val="center"/>
+          </w:tcPr>
+          <w:p>
+            <w:pPr>
+              <w:jc w:val="center"/>
+              <w:rPr>
+                <w:rFonts w:hint="eastAsia"/>
+              </w:rPr>
+            </w:pPr>
+            <w:r>
+              <w:rPr>
+                <w:rFonts w:hint="eastAsia"/>
+              </w:rPr>
+              <w:t>Memory</w:t>
+            </w:r>
+          </w:p>
+        </w:tc>
+      </w:tr>
+      <w:tr>
+        <w:trPr>
+          <w:jc w:val="center"/>
+        </w:trPr>
+        <w:tc>
+          <w:tcPr>
+            <w:tcW w:w="1170" w:type="dxa"/>
+            <w:vMerge/>
+            <w:vAlign w:val="center"/>
+          </w:tcPr>
+          <w:p>
+            <w:pPr>
+              <w:jc w:val="center"/>
+              <w:rPr>
+                <w:rFonts w:hint="eastAsia"/>
+              </w:rPr>
+            </w:pPr>
+          </w:p>
+        </w:tc>
+        <w:tc>
+          <w:tcPr>
+            <w:tcW w:w="1350" w:type="dxa"/>
+            <w:vAlign w:val="center"/>
+          </w:tcPr>
+          <w:p>
+            <w:pPr>
+              <w:jc w:val="center"/>
+              <w:rPr>
+                <w:rFonts w:hint="eastAsia"/>
+              </w:rPr>
+            </w:pPr>
+            <w:r>
+              <w:rPr>
+                <w:rFonts w:hint="eastAsia"/>
+              </w:rPr>
+              <w:t>B</w:t>
+            </w:r>
+          </w:p>
+        </w:tc>
+        <w:tc>
+          <w:tcPr>
+            <w:tcW w:w="1260" w:type="dxa"/>
+            <w:vMerge/>
+            <w:vAlign w:val="center"/>
+          </w:tcPr>
+          <w:p>
+            <w:pPr>
+              <w:jc w:val="center"/>
+              <w:rPr>
+                <w:rFonts w:hint="eastAsia"/>
+              </w:rPr>
+            </w:pPr>
+          </w:p>
+        </w:tc>
+      </w:tr>
+      <w:tr>
+        <w:trPr>
+          <w:jc w:val="center"/>
+        </w:trPr>
+        <w:tc>
+          <w:tcPr>
+            <w:tcW w:w="1170" w:type="dxa"/>
+            <w:vMerge w:val="restart"/>
+            <w:vAlign w:val="center"/>
+          </w:tcPr>
+          <w:p>
+            <w:pPr>
+              <w:jc w:val="center"/>
+              <w:rPr>
+                <w:rFonts w:hint="eastAsia"/>
+              </w:rPr>
+            </w:pPr>
+            <w:r>
+              <w:rPr>
+                <w:rFonts w:hint="eastAsia"/>
+              </w:rPr>
+              <w:t>V1</w:t>
+            </w:r>
+          </w:p>
+        </w:tc>
+        <w:tc>
+          <w:tcPr>
+            <w:tcW w:w="1350" w:type="dxa"/>
+            <w:vAlign w:val="center"/>
+          </w:tcPr>
+          <w:p>
+            <w:pPr>
+              <w:jc w:val="center"/>
+              <w:rPr>
+                <w:rFonts w:hint="eastAsia"/>
+              </w:rPr>
+            </w:pPr>
+            <w:r>
+              <w:rPr>
+                <w:rFonts w:hint="eastAsia"/>
+              </w:rPr>
+              <w:t>A</w:t>
+            </w:r>
+          </w:p>
+        </w:tc>
+        <w:tc>
+          <w:tcPr>
+            <w:tcW w:w="1260" w:type="dxa"/>
+            <w:vMerge/>
+            <w:vAlign w:val="center"/>
+          </w:tcPr>
+          <w:p>
+            <w:pPr>
+              <w:jc w:val="center"/>
+              <w:rPr>
+                <w:rFonts w:hint="eastAsia"/>
+              </w:rPr>
+            </w:pPr>
+          </w:p>
+        </w:tc>
+      </w:tr>
+      <w:tr>
+        <w:trPr>
+          <w:jc w:val="center"/>
+        </w:trPr>
+        <w:tc>
+          <w:tcPr>
+            <w:tcW w:w="1170" w:type="dxa"/>
+            <w:vMerge/>
+            <w:vAlign w:val="center"/>
+          </w:tcPr>
+          <w:p>
+            <w:pPr>
+              <w:jc w:val="center"/>
+              <w:rPr>
+                <w:rFonts w:hint="eastAsia"/>
+              </w:rPr>
+            </w:pPr>
+          </w:p>
+        </w:tc>
+        <w:tc>
+          <w:tcPr>
+            <w:tcW w:w="1350" w:type="dxa"/>
+            <w:vAlign w:val="center"/>
+          </w:tcPr>
+          <w:p>
+            <w:pPr>
+              <w:jc w:val="center"/>
+              <w:rPr>
+                <w:rFonts w:hint="eastAsia"/>
+              </w:rPr>
+            </w:pPr>
+            <w:r>
+              <w:rPr>
+                <w:rFonts w:hint="eastAsia"/>
+              </w:rPr>
+              <w:t>B</w:t>
+            </w:r>
+          </w:p>
+        </w:tc>
+        <w:tc>
+          <w:tcPr>
+            <w:tcW w:w="1260" w:type="dxa"/>
+            <w:vMerge/>
+            <w:vAlign w:val="center"/>
+          </w:tcPr>
+          <w:p>
+            <w:pPr>
+              <w:jc w:val="center"/>
+              <w:rPr>
+                <w:rFonts w:hint="eastAsia"/>
+              </w:rPr>
+            </w:pPr>
+          </w:p>
+        </w:tc>
+      </w:tr>
+      <w:tr>
+        <w:trPr>
+          <w:jc w:val="center"/>
+        </w:trPr>
+        <w:tc>
+          <w:tcPr>
+            <w:tcW w:w="1170" w:type="dxa"/>
+            <w:vAlign w:val="center"/>
+          </w:tcPr>
+          <w:p>
+            <w:pPr>
+              <w:jc w:val="center"/>
+              <w:rPr>
+                <w:rFonts w:hint="eastAsia"/>
+              </w:rPr>
+            </w:pPr>
+            <w:r>
+              <w:t>…</w:t>
+            </w:r>
+          </w:p>
+        </w:tc>
+        <w:tc>
+          <w:tcPr>
+            <w:tcW w:w="1350" w:type="dxa"/>
+            <w:vAlign w:val="center"/>
+          </w:tcPr>
+          <w:p>
+            <w:pPr>
+              <w:jc w:val="center"/>
+              <w:rPr>
+                <w:rFonts w:hint="eastAsia"/>
+              </w:rPr>
+            </w:pPr>
+            <w:r>
+              <w:t>…</w:t>
+            </w:r>
+          </w:p>
+        </w:tc>
+        <w:tc>
+          <w:tcPr>
+            <w:tcW w:w="1260" w:type="dxa"/>
+            <w:vMerge/>
+            <w:vAlign w:val="center"/>
+          </w:tcPr>
+          <w:p>
+            <w:pPr>
+              <w:jc w:val="center"/>
+              <w:rPr>
+                <w:rFonts w:hint="eastAsia"/>
+              </w:rPr>
+            </w:pPr>
+          </w:p>
+        </w:tc>
+      </w:tr>
+    </w:tbl>
+    <w:p>
+      <w:pPr>
+        <w:rPr>
+          <w:rFonts w:hint="eastAsia"/>
+        </w:rPr>
+      </w:pPr>
+      <w:r>
+        <w:rPr>
+          <w:rFonts w:hint="eastAsia"/>
+        </w:rPr>
+        <w:t>C</w:t>
+      </w:r>
+      <w:r>
+        <w:rPr>
+          <w:rFonts w:hint="eastAsia"/>
+        </w:rPr>
+        <w:t>流：</w:t>
+      </w:r>
+    </w:p>
+    <w:tbl>
+      <w:tblPr>
+        <w:tblStyle w:val="TableGrid"/>
+        <w:tblW w:w="0" w:type="auto"/>
+        <w:jc w:val="center"/>
+        <w:tblInd w:w="1638" w:type="dxa"/>
+        <w:tblLook w:val="04A0" w:firstRow="1" w:lastRow="0" w:firstColumn="1" w:lastColumn="0" w:noHBand="0" w:noVBand="1"/>
+      </w:tblPr>
+      <w:tblGrid>
+        <w:gridCol w:w="1170"/>
+        <w:gridCol w:w="1350"/>
+        <w:gridCol w:w="1260"/>
+      </w:tblGrid>
+      <w:tr>
+        <w:trPr>
+          <w:jc w:val="center"/>
+        </w:trPr>
+        <w:tc>
+          <w:tcPr>
+            <w:tcW w:w="1170" w:type="dxa"/>
+            <w:vAlign w:val="center"/>
+          </w:tcPr>
+          <w:p>
+            <w:pPr>
+              <w:jc w:val="center"/>
+              <w:rPr>
+                <w:rFonts w:hint="eastAsia"/>
+              </w:rPr>
+            </w:pPr>
+            <w:r>
+              <w:rPr>
+                <w:rFonts w:hint="eastAsia"/>
+              </w:rPr>
+              <w:t>V0</w:t>
+            </w:r>
+          </w:p>
+        </w:tc>
+        <w:tc>
+          <w:tcPr>
+            <w:tcW w:w="1350" w:type="dxa"/>
+            <w:vAlign w:val="center"/>
+          </w:tcPr>
+          <w:p>
+            <w:pPr>
+              <w:jc w:val="center"/>
+              <w:rPr>
+                <w:rFonts w:hint="eastAsia"/>
+              </w:rPr>
+            </w:pPr>
+            <w:r>
+              <w:rPr>
+                <w:rFonts w:hint="eastAsia"/>
+              </w:rPr>
+              <w:t>C</w:t>
+            </w:r>
+          </w:p>
+        </w:tc>
+        <w:tc>
+          <w:tcPr>
+            <w:tcW w:w="1260" w:type="dxa"/>
+            <w:vMerge w:val="restart"/>
+            <w:vAlign w:val="center"/>
+          </w:tcPr>
+          <w:p>
+            <w:pPr>
+              <w:jc w:val="center"/>
+              <w:rPr>
+                <w:rFonts w:hint="eastAsia"/>
+              </w:rPr>
+            </w:pPr>
+            <w:r>
+              <w:rPr>
+                <w:rFonts w:hint="eastAsia"/>
+              </w:rPr>
+              <w:t>Memory</w:t>
+            </w:r>
+          </w:p>
+        </w:tc>
+      </w:tr>
+      <w:tr>
+        <w:trPr>
+          <w:jc w:val="center"/>
+        </w:trPr>
+        <w:tc>
+          <w:tcPr>
+            <w:tcW w:w="1170" w:type="dxa"/>
+            <w:vAlign w:val="center"/>
+          </w:tcPr>
+          <w:p>
+            <w:pPr>
+              <w:jc w:val="center"/>
+              <w:rPr>
+                <w:rFonts w:hint="eastAsia"/>
+              </w:rPr>
+            </w:pPr>
+            <w:r>
+              <w:rPr>
+                <w:rFonts w:hint="eastAsia"/>
+              </w:rPr>
+              <w:t>V1</w:t>
+            </w:r>
+          </w:p>
+        </w:tc>
+        <w:tc>
+          <w:tcPr>
+            <w:tcW w:w="1350" w:type="dxa"/>
+            <w:vAlign w:val="center"/>
+          </w:tcPr>
+          <w:p>
+            <w:pPr>
+              <w:jc w:val="center"/>
+              <w:rPr>
+                <w:rFonts w:hint="eastAsia"/>
+              </w:rPr>
+            </w:pPr>
+            <w:r>
+              <w:rPr>
+                <w:rFonts w:hint="eastAsia"/>
+              </w:rPr>
+              <w:t>C</w:t>
+            </w:r>
+          </w:p>
+        </w:tc>
+        <w:tc>
+          <w:tcPr>
+            <w:tcW w:w="1260" w:type="dxa"/>
+            <w:vMerge/>
+            <w:vAlign w:val="center"/>
+          </w:tcPr>
+          <w:p>
+            <w:pPr>
+              <w:jc w:val="center"/>
+              <w:rPr>
+                <w:rFonts w:hint="eastAsia"/>
+              </w:rPr>
+            </w:pPr>
+          </w:p>
+        </w:tc>
+      </w:tr>
+      <w:tr>
+        <w:trPr>
+          <w:jc w:val="center"/>
+        </w:trPr>
+        <w:tc>
+          <w:tcPr>
+            <w:tcW w:w="1170" w:type="dxa"/>
+            <w:vAlign w:val="center"/>
+          </w:tcPr>
+          <w:p>
+            <w:pPr>
+              <w:jc w:val="center"/>
+              <w:rPr>
+                <w:rFonts w:hint="eastAsia"/>
+              </w:rPr>
+            </w:pPr>
+            <w:r>
+              <w:t>…</w:t>
+            </w:r>
+          </w:p>
+        </w:tc>
+        <w:tc>
+          <w:tcPr>
+            <w:tcW w:w="1350" w:type="dxa"/>
+            <w:vAlign w:val="center"/>
+          </w:tcPr>
+          <w:p>
+            <w:pPr>
+              <w:jc w:val="center"/>
+              <w:rPr>
+                <w:rFonts w:hint="eastAsia"/>
+              </w:rPr>
+            </w:pPr>
+            <w:r>
+              <w:t>…</w:t>
+            </w:r>
+          </w:p>
+        </w:tc>
+        <w:tc>
+          <w:tcPr>
+            <w:tcW w:w="1260" w:type="dxa"/>
+            <w:vMerge/>
+            <w:vAlign w:val="center"/>
+          </w:tcPr>
+          <w:p>
+            <w:pPr>
+              <w:jc w:val="center"/>
+              <w:rPr>
+                <w:rFonts w:hint="eastAsia"/>
+              </w:rPr>
+            </w:pPr>
+          </w:p>
+        </w:tc>
+      </w:tr>
+    </w:tbl>
+    <w:p>
+      <w:pPr>
+        <w:rPr>
+          <w:rFonts w:hint="eastAsia"/>
+        </w:rPr>
+      </w:pPr>
+    </w:p>
+    <w:p>
+      <w:pPr>
+        <w:pStyle w:val="Heading2"/>
+        <w:rPr>
+          <w:rFonts w:hint="eastAsia"/>
+        </w:rPr>
+      </w:pPr>
+    </w:p>
+    <w:p>
+      <w:pPr>
+        <w:rPr>
+          <w:rFonts w:hint="eastAsia"/>
+        </w:rPr>
+      </w:pPr>
+    </w:p>
+    <w:p>
+      <w:pPr>
+        <w:pStyle w:val="Heading2"/>
+        <w:rPr>
+          <w:rFonts w:hint="eastAsia"/>
+        </w:rPr>
+      </w:pPr>
+      <w:proofErr w:type="spellStart"/>
+      <w:r>
+        <w:rPr>
+          <w:rFonts w:hint="eastAsia"/>
+        </w:rPr>
+        <w:lastRenderedPageBreak/>
+        <w:t>Shader</w:t>
+      </w:r>
+      <w:proofErr w:type="spellEnd"/>
+      <w:r>
+        <w:rPr>
+          <w:rFonts w:hint="eastAsia"/>
+        </w:rPr>
+        <w:t>流水线数据内存布局</w:t>
+      </w:r>
+    </w:p>
+    <w:tbl>
+      <w:tblPr>
+        <w:tblStyle w:val="TableGrid"/>
+        <w:tblW w:w="0" w:type="auto"/>
+        <w:jc w:val="center"/>
+        <w:tblLook w:val="04A0" w:firstRow="1" w:lastRow="0" w:firstColumn="1" w:lastColumn="0" w:noHBand="0" w:noVBand="1"/>
+      </w:tblPr>
+      <w:tblGrid>
+        <w:gridCol w:w="2088"/>
+        <w:gridCol w:w="2393"/>
+        <w:gridCol w:w="3466"/>
+      </w:tblGrid>
+      <w:tr>
+        <w:trPr>
+          <w:cantSplit/>
+          <w:jc w:val="center"/>
+        </w:trPr>
+        <w:tc>
+          <w:tcPr>
+            <w:tcW w:w="2088" w:type="dxa"/>
+          </w:tcPr>
+          <w:p>
+            <w:pPr>
+              <w:rPr>
+                <w:rFonts w:hint="eastAsia"/>
+              </w:rPr>
+            </w:pPr>
+            <w:r>
+              <w:rPr>
+                <w:rFonts w:hint="eastAsia"/>
+              </w:rPr>
+              <w:t>Data</w:t>
+            </w:r>
+          </w:p>
+        </w:tc>
+        <w:tc>
+          <w:tcPr>
+            <w:tcW w:w="2393" w:type="dxa"/>
+          </w:tcPr>
+          <w:p>
+            <w:pPr>
+              <w:rPr>
+                <w:rFonts w:hint="eastAsia"/>
+              </w:rPr>
+            </w:pPr>
+            <w:r>
+              <w:rPr>
+                <w:rFonts w:hint="eastAsia"/>
+              </w:rPr>
+              <w:t>Layout</w:t>
+            </w:r>
+          </w:p>
+        </w:tc>
+        <w:tc>
+          <w:tcPr>
+            <w:tcW w:w="3466" w:type="dxa"/>
+          </w:tcPr>
+          <w:p>
+            <w:pPr>
+              <w:rPr>
+                <w:rFonts w:hint="eastAsia"/>
+              </w:rPr>
+            </w:pPr>
+            <w:r>
+              <w:rPr>
+                <w:rFonts w:hint="eastAsia"/>
+              </w:rPr>
+              <w:t>Alignment</w:t>
+            </w:r>
+          </w:p>
+        </w:tc>
+      </w:tr>
+      <w:tr>
+        <w:trPr>
+          <w:cantSplit/>
+          <w:jc w:val="center"/>
+        </w:trPr>
+        <w:tc>
+          <w:tcPr>
+            <w:tcW w:w="2088" w:type="dxa"/>
+          </w:tcPr>
+          <w:p>
+            <w:pPr>
+              <w:rPr>
+                <w:rFonts w:hint="eastAsia"/>
+              </w:rPr>
+            </w:pPr>
+            <w:r>
+              <w:rPr>
+                <w:rFonts w:hint="eastAsia"/>
+              </w:rPr>
+              <w:t>Vertex Stream Data</w:t>
+            </w:r>
+          </w:p>
+        </w:tc>
+        <w:tc>
+          <w:tcPr>
+            <w:tcW w:w="2393" w:type="dxa"/>
+          </w:tcPr>
+          <w:p>
+            <w:pPr>
+              <w:rPr>
+                <w:rFonts w:hint="eastAsia"/>
+              </w:rPr>
+            </w:pPr>
+            <w:r>
+              <w:rPr>
+                <w:rFonts w:hint="eastAsia"/>
+              </w:rPr>
+              <w:t>Stream</w:t>
+            </w:r>
+          </w:p>
+        </w:tc>
+        <w:tc>
+          <w:tcPr>
+            <w:tcW w:w="3466" w:type="dxa"/>
+          </w:tcPr>
+          <w:p>
+            <w:pPr>
+              <w:rPr>
+                <w:rFonts w:hint="eastAsia"/>
+                <w:vertAlign w:val="superscript"/>
+              </w:rPr>
+            </w:pPr>
+            <w:r>
+              <w:rPr>
+                <w:rFonts w:hint="eastAsia"/>
+              </w:rPr>
+              <w:t>N/A</w:t>
+            </w:r>
+            <w:r>
+              <w:rPr>
+                <w:rFonts w:hint="eastAsia"/>
+                <w:vertAlign w:val="superscript"/>
+              </w:rPr>
+              <w:t>3</w:t>
+            </w:r>
+          </w:p>
+        </w:tc>
+      </w:tr>
+      <w:tr>
+        <w:trPr>
+          <w:cantSplit/>
+          <w:jc w:val="center"/>
+        </w:trPr>
+        <w:tc>
+          <w:tcPr>
+            <w:tcW w:w="2088" w:type="dxa"/>
+          </w:tcPr>
+          <w:p>
+            <w:pPr>
+              <w:rPr>
+                <w:rFonts w:hint="eastAsia"/>
+              </w:rPr>
+            </w:pPr>
+            <w:r>
+              <w:rPr>
+                <w:rFonts w:hint="eastAsia"/>
+              </w:rPr>
+              <w:t>VS Constant Buffer</w:t>
+            </w:r>
+          </w:p>
+        </w:tc>
+        <w:tc>
+          <w:tcPr>
+            <w:tcW w:w="2393" w:type="dxa"/>
+          </w:tcPr>
+          <w:p>
+            <w:pPr>
+              <w:rPr>
+                <w:rFonts w:hint="eastAsia"/>
+                <w:vertAlign w:val="superscript"/>
+              </w:rPr>
+            </w:pPr>
+            <w:r>
+              <w:rPr>
+                <w:rFonts w:hint="eastAsia"/>
+              </w:rPr>
+              <w:t>Vertical</w:t>
+            </w:r>
+            <w:r>
+              <w:rPr>
+                <w:rFonts w:hint="eastAsia"/>
+                <w:vertAlign w:val="superscript"/>
+              </w:rPr>
+              <w:t>1</w:t>
+            </w:r>
+          </w:p>
+        </w:tc>
+        <w:tc>
+          <w:tcPr>
+            <w:tcW w:w="3466" w:type="dxa"/>
+          </w:tcPr>
+          <w:p>
+            <w:pPr>
+              <w:rPr>
+                <w:rFonts w:hint="eastAsia"/>
+              </w:rPr>
+            </w:pPr>
+            <w:r>
+              <w:rPr>
+                <w:rFonts w:hint="eastAsia"/>
+              </w:rPr>
+              <w:t>变量</w:t>
+            </w:r>
+            <w:r>
+              <w:rPr>
+                <w:rFonts w:hint="eastAsia"/>
+              </w:rPr>
+              <w:t>16</w:t>
+            </w:r>
+            <w:r>
+              <w:rPr>
+                <w:rFonts w:hint="eastAsia"/>
+              </w:rPr>
+              <w:t>字节对齐</w:t>
+            </w:r>
+          </w:p>
+          <w:p>
+            <w:pPr>
+              <w:rPr>
+                <w:rFonts w:hint="eastAsia"/>
+              </w:rPr>
+            </w:pPr>
+            <w:r>
+              <w:rPr>
+                <w:rFonts w:hint="eastAsia"/>
+              </w:rPr>
+              <w:t>成员由小到大排列</w:t>
+            </w:r>
+          </w:p>
+          <w:p>
+            <w:pPr>
+              <w:rPr>
+                <w:rFonts w:hint="eastAsia"/>
+              </w:rPr>
+            </w:pPr>
+            <w:r>
+              <w:rPr>
+                <w:rFonts w:hint="eastAsia"/>
+              </w:rPr>
+              <w:t>C Structure</w:t>
+            </w:r>
+            <w:r>
+              <w:rPr>
+                <w:rFonts w:hint="eastAsia"/>
+              </w:rPr>
+              <w:t>兼容</w:t>
+            </w:r>
+          </w:p>
+          <w:p>
+            <w:pPr>
+              <w:rPr>
+                <w:rFonts w:hint="eastAsia"/>
+              </w:rPr>
+            </w:pPr>
+            <w:r>
+              <w:rPr>
+                <w:rFonts w:hint="eastAsia"/>
+              </w:rPr>
+              <w:t>1</w:t>
+            </w:r>
+            <w:proofErr w:type="gramStart"/>
+            <w:r>
+              <w:rPr>
+                <w:rFonts w:hint="eastAsia"/>
+              </w:rPr>
+              <w:t>,2,4,8</w:t>
+            </w:r>
+            <w:r>
+              <w:rPr>
+                <w:rFonts w:hint="eastAsia"/>
+              </w:rPr>
+              <w:t>字节的同类型数据均被打包为</w:t>
+            </w:r>
+            <w:r>
+              <w:rPr>
+                <w:rFonts w:hint="eastAsia"/>
+              </w:rPr>
+              <w:t>16</w:t>
+            </w:r>
+            <w:r>
+              <w:rPr>
+                <w:rFonts w:hint="eastAsia"/>
+              </w:rPr>
+              <w:t>字节</w:t>
+            </w:r>
+            <w:proofErr w:type="gramEnd"/>
+            <w:r>
+              <w:rPr>
+                <w:rFonts w:hint="eastAsia"/>
+              </w:rPr>
+              <w:t>，首个成员为</w:t>
+            </w:r>
+            <w:r>
+              <w:rPr>
+                <w:rFonts w:hint="eastAsia"/>
+              </w:rPr>
+              <w:t>16</w:t>
+            </w:r>
+            <w:r>
+              <w:rPr>
+                <w:rFonts w:hint="eastAsia"/>
+              </w:rPr>
+              <w:t>字节对齐，余位补</w:t>
+            </w:r>
+            <w:r>
+              <w:rPr>
+                <w:rFonts w:hint="eastAsia"/>
+              </w:rPr>
+              <w:t>0</w:t>
+            </w:r>
+            <w:r>
+              <w:rPr>
+                <w:rFonts w:hint="eastAsia"/>
+              </w:rPr>
+              <w:t>值。如两个</w:t>
+            </w:r>
+            <w:r>
+              <w:rPr>
+                <w:rFonts w:hint="eastAsia"/>
+              </w:rPr>
+              <w:t>float2</w:t>
+            </w:r>
+            <w:r>
+              <w:rPr>
+                <w:rFonts w:hint="eastAsia"/>
+              </w:rPr>
+              <w:t>被打包为一个</w:t>
+            </w:r>
+            <w:r>
+              <w:rPr>
+                <w:rFonts w:hint="eastAsia"/>
+              </w:rPr>
+              <w:t>16</w:t>
+            </w:r>
+            <w:r>
+              <w:rPr>
+                <w:rFonts w:hint="eastAsia"/>
+              </w:rPr>
+              <w:t>字节的</w:t>
+            </w:r>
+            <w:r>
+              <w:rPr>
+                <w:rFonts w:hint="eastAsia"/>
+              </w:rPr>
+              <w:t>float4</w:t>
+            </w:r>
+            <w:r>
+              <w:rPr>
+                <w:rFonts w:hint="eastAsia"/>
+              </w:rPr>
+              <w:t>。</w:t>
+            </w:r>
+          </w:p>
+          <w:p>
+            <w:pPr>
+              <w:rPr>
+                <w:rFonts w:hint="eastAsia"/>
+              </w:rPr>
+            </w:pPr>
+            <w:r>
+              <w:rPr>
+                <w:rFonts w:hint="eastAsia"/>
+              </w:rPr>
+              <w:t>16</w:t>
+            </w:r>
+            <w:r>
+              <w:rPr>
+                <w:rFonts w:hint="eastAsia"/>
+              </w:rPr>
+              <w:t>字节以下</w:t>
+            </w:r>
+            <w:r>
+              <w:rPr>
+                <w:rFonts w:hint="eastAsia"/>
+              </w:rPr>
+              <w:t>的非</w:t>
+            </w:r>
+            <w:r>
+              <w:rPr>
+                <w:rFonts w:hint="eastAsia"/>
+              </w:rPr>
+              <w:t>2</w:t>
+            </w:r>
+            <w:r>
+              <w:rPr>
+                <w:rFonts w:hint="eastAsia"/>
+              </w:rPr>
+              <w:t>幂的数据均补齐</w:t>
+            </w:r>
+            <w:r>
+              <w:rPr>
+                <w:rFonts w:hint="eastAsia"/>
+              </w:rPr>
+              <w:t>至</w:t>
+            </w:r>
+            <w:r>
+              <w:rPr>
+                <w:rFonts w:hint="eastAsia"/>
+              </w:rPr>
+              <w:t>16</w:t>
+            </w:r>
+            <w:r>
+              <w:rPr>
+                <w:rFonts w:hint="eastAsia"/>
+              </w:rPr>
+              <w:t>字节。</w:t>
+            </w:r>
+          </w:p>
+          <w:p>
+            <w:pPr>
+              <w:rPr>
+                <w:rFonts w:hint="eastAsia"/>
+                <w:vertAlign w:val="superscript"/>
+              </w:rPr>
+            </w:pPr>
+            <w:r>
+              <w:rPr>
+                <w:rFonts w:hint="eastAsia"/>
+              </w:rPr>
+              <w:t>对于</w:t>
+            </w:r>
+            <w:r>
+              <w:rPr>
+                <w:rFonts w:hint="eastAsia"/>
+              </w:rPr>
+              <w:t>matrix</w:t>
+            </w:r>
+            <w:r>
+              <w:rPr>
+                <w:rFonts w:hint="eastAsia"/>
+              </w:rPr>
+              <w:t>，将每行均补齐或打包至</w:t>
+            </w:r>
+            <w:r>
+              <w:rPr>
+                <w:rFonts w:hint="eastAsia"/>
+              </w:rPr>
+              <w:t>16</w:t>
+            </w:r>
+            <w:r>
+              <w:rPr>
+                <w:rFonts w:hint="eastAsia"/>
+              </w:rPr>
+              <w:t>字节。</w:t>
+            </w:r>
+            <w:r>
+              <w:rPr>
+                <w:rFonts w:hint="eastAsia"/>
+                <w:vertAlign w:val="superscript"/>
+              </w:rPr>
+              <w:t>4</w:t>
+            </w:r>
+          </w:p>
+        </w:tc>
+      </w:tr>
+      <w:tr>
+        <w:trPr>
+          <w:cantSplit/>
+          <w:jc w:val="center"/>
+        </w:trPr>
+        <w:tc>
+          <w:tcPr>
+            <w:tcW w:w="2088" w:type="dxa"/>
+          </w:tcPr>
+          <w:p>
+            <w:pPr>
+              <w:rPr>
+                <w:rFonts w:hint="eastAsia"/>
+              </w:rPr>
+            </w:pPr>
+            <w:r>
+              <w:rPr>
+                <w:rFonts w:hint="eastAsia"/>
+              </w:rPr>
+              <w:t>Processed Vertex</w:t>
+            </w:r>
+          </w:p>
+        </w:tc>
+        <w:tc>
+          <w:tcPr>
+            <w:tcW w:w="2393" w:type="dxa"/>
+          </w:tcPr>
+          <w:p>
+            <w:pPr>
+              <w:rPr>
+                <w:rFonts w:hint="eastAsia"/>
+              </w:rPr>
+            </w:pPr>
+            <w:r>
+              <w:rPr>
+                <w:rFonts w:hint="eastAsia"/>
+              </w:rPr>
+              <w:t>Vertical</w:t>
+            </w:r>
+          </w:p>
+        </w:tc>
+        <w:tc>
+          <w:tcPr>
+            <w:tcW w:w="3466" w:type="dxa"/>
+          </w:tcPr>
+          <w:p>
+            <w:pPr>
+              <w:rPr>
+                <w:rFonts w:hint="eastAsia"/>
+              </w:rPr>
+            </w:pPr>
+            <w:r>
+              <w:rPr>
+                <w:rFonts w:hint="eastAsia"/>
+              </w:rPr>
+              <w:t>同上</w:t>
+            </w:r>
+          </w:p>
+        </w:tc>
+      </w:tr>
+      <w:tr>
+        <w:trPr>
+          <w:cantSplit/>
+          <w:jc w:val="center"/>
+        </w:trPr>
+        <w:tc>
+          <w:tcPr>
+            <w:tcW w:w="2088" w:type="dxa"/>
+          </w:tcPr>
+          <w:p>
+            <w:pPr>
+              <w:rPr>
+                <w:rFonts w:hint="eastAsia"/>
+              </w:rPr>
+            </w:pPr>
+            <w:r>
+              <w:rPr>
+                <w:rFonts w:hint="eastAsia"/>
+              </w:rPr>
+              <w:t>Pre-Processing Pixel Block Data</w:t>
+            </w:r>
+          </w:p>
+        </w:tc>
+        <w:tc>
+          <w:tcPr>
+            <w:tcW w:w="2393" w:type="dxa"/>
+          </w:tcPr>
+          <w:p>
+            <w:pPr>
+              <w:rPr>
+                <w:rFonts w:hint="eastAsia"/>
+              </w:rPr>
+            </w:pPr>
+            <w:r>
+              <w:rPr>
+                <w:rFonts w:hint="eastAsia"/>
+              </w:rPr>
+              <w:t>Horizontal</w:t>
+            </w:r>
+          </w:p>
+        </w:tc>
+        <w:tc>
+          <w:tcPr>
+            <w:tcW w:w="3466" w:type="dxa"/>
+          </w:tcPr>
+          <w:p>
+            <w:pPr>
+              <w:rPr>
+                <w:rFonts w:hint="eastAsia"/>
+              </w:rPr>
+            </w:pPr>
+            <w:r>
+              <w:rPr>
+                <w:rFonts w:hint="eastAsia"/>
+              </w:rPr>
+              <w:t>变量</w:t>
+            </w:r>
+            <w:r>
+              <w:rPr>
+                <w:rFonts w:hint="eastAsia"/>
+              </w:rPr>
+              <w:t>16</w:t>
+            </w:r>
+            <w:r>
+              <w:rPr>
+                <w:rFonts w:hint="eastAsia"/>
+              </w:rPr>
+              <w:t>字节对齐。</w:t>
+            </w:r>
+          </w:p>
+          <w:p>
+            <w:pPr>
+              <w:rPr>
+                <w:rFonts w:hint="eastAsia"/>
+              </w:rPr>
+            </w:pPr>
+            <w:r>
+              <w:rPr>
+                <w:rFonts w:hint="eastAsia"/>
+              </w:rPr>
+              <w:t>每个</w:t>
+            </w:r>
+            <w:r>
+              <w:rPr>
+                <w:rFonts w:hint="eastAsia"/>
+              </w:rPr>
+              <w:t>Block</w:t>
+            </w:r>
+            <w:r>
+              <w:rPr>
+                <w:rFonts w:hint="eastAsia"/>
+              </w:rPr>
+              <w:t>均有</w:t>
+            </w:r>
+            <w:r>
+              <w:rPr>
+                <w:rFonts w:hint="eastAsia"/>
+              </w:rPr>
+              <w:t>16</w:t>
+            </w:r>
+            <w:r>
+              <w:rPr>
+                <w:rFonts w:hint="eastAsia"/>
+              </w:rPr>
+              <w:t>个像素水平布局而成。</w:t>
+            </w:r>
+          </w:p>
+          <w:p>
+            <w:pPr>
+              <w:rPr>
+                <w:rFonts w:hint="eastAsia"/>
+              </w:rPr>
+            </w:pPr>
+            <w:r>
+              <w:rPr>
+                <w:rFonts w:hint="eastAsia"/>
+              </w:rPr>
+              <w:t>16</w:t>
+            </w:r>
+            <w:r>
+              <w:rPr>
+                <w:rFonts w:hint="eastAsia"/>
+              </w:rPr>
+              <w:t>字节以下，非二幂大小的数据均补齐为</w:t>
+            </w:r>
+            <w:r>
+              <w:rPr>
+                <w:rFonts w:hint="eastAsia"/>
+              </w:rPr>
+              <w:t>2</w:t>
+            </w:r>
+            <w:r>
+              <w:rPr>
+                <w:rFonts w:hint="eastAsia"/>
+              </w:rPr>
+              <w:t>幂的大小。</w:t>
+            </w:r>
+          </w:p>
+          <w:p>
+            <w:pPr>
+              <w:rPr>
+                <w:rFonts w:hint="eastAsia"/>
+                <w:vertAlign w:val="superscript"/>
+              </w:rPr>
+            </w:pPr>
+            <w:r>
+              <w:rPr>
+                <w:rFonts w:hint="eastAsia"/>
+              </w:rPr>
+              <w:t>对于</w:t>
+            </w:r>
+            <w:r>
+              <w:rPr>
+                <w:rFonts w:hint="eastAsia"/>
+              </w:rPr>
+              <w:t>matrix</w:t>
+            </w:r>
+            <w:r>
+              <w:rPr>
+                <w:rFonts w:hint="eastAsia"/>
+              </w:rPr>
+              <w:t>，将行打包或补齐至</w:t>
+            </w:r>
+            <w:r>
+              <w:rPr>
+                <w:rFonts w:hint="eastAsia"/>
+              </w:rPr>
+              <w:t>16</w:t>
+            </w:r>
+            <w:r>
+              <w:rPr>
+                <w:rFonts w:hint="eastAsia"/>
+              </w:rPr>
+              <w:t>字节。</w:t>
+            </w:r>
+            <w:r>
+              <w:rPr>
+                <w:rFonts w:hint="eastAsia"/>
+                <w:vertAlign w:val="superscript"/>
+              </w:rPr>
+              <w:t>5</w:t>
+            </w:r>
+          </w:p>
+        </w:tc>
+      </w:tr>
+      <w:tr>
+        <w:trPr>
+          <w:cantSplit/>
+          <w:jc w:val="center"/>
+        </w:trPr>
+        <w:tc>
+          <w:tcPr>
+            <w:tcW w:w="2088" w:type="dxa"/>
+          </w:tcPr>
+          <w:p>
+            <w:pPr>
+              <w:rPr>
+                <w:rFonts w:hint="eastAsia"/>
+              </w:rPr>
+            </w:pPr>
+            <w:r>
+              <w:rPr>
+                <w:rFonts w:hint="eastAsia"/>
+              </w:rPr>
+              <w:t>PS Constant Buffer</w:t>
+            </w:r>
+          </w:p>
+        </w:tc>
+        <w:tc>
+          <w:tcPr>
+            <w:tcW w:w="2393" w:type="dxa"/>
+          </w:tcPr>
+          <w:p>
+            <w:pPr>
+              <w:rPr>
+                <w:rFonts w:hint="eastAsia"/>
+                <w:vertAlign w:val="superscript"/>
+              </w:rPr>
+            </w:pPr>
+            <w:r>
+              <w:rPr>
+                <w:rFonts w:hint="eastAsia"/>
+              </w:rPr>
+              <w:t>Vertical</w:t>
+            </w:r>
+            <w:r>
+              <w:rPr>
+                <w:rFonts w:hint="eastAsia"/>
+                <w:vertAlign w:val="superscript"/>
+              </w:rPr>
+              <w:t>1</w:t>
+            </w:r>
+          </w:p>
+        </w:tc>
+        <w:tc>
+          <w:tcPr>
+            <w:tcW w:w="3466" w:type="dxa"/>
+          </w:tcPr>
+          <w:p>
+            <w:pPr>
+              <w:rPr>
+                <w:rFonts w:hint="eastAsia"/>
+              </w:rPr>
+            </w:pPr>
+            <w:r>
+              <w:rPr>
+                <w:rFonts w:hint="eastAsia"/>
+              </w:rPr>
+              <w:t>同</w:t>
+            </w:r>
+            <w:r>
+              <w:rPr>
+                <w:rFonts w:hint="eastAsia"/>
+              </w:rPr>
+              <w:t>VS Constant Buffer</w:t>
+            </w:r>
+          </w:p>
+        </w:tc>
+      </w:tr>
+      <w:tr>
+        <w:trPr>
+          <w:cantSplit/>
+          <w:jc w:val="center"/>
+        </w:trPr>
+        <w:tc>
+          <w:tcPr>
+            <w:tcW w:w="2088" w:type="dxa"/>
+          </w:tcPr>
+          <w:p>
+            <w:pPr>
+              <w:rPr>
+                <w:rFonts w:hint="eastAsia"/>
+              </w:rPr>
+            </w:pPr>
+            <w:r>
+              <w:rPr>
+                <w:rFonts w:hint="eastAsia"/>
+              </w:rPr>
+              <w:t>Frame Buffer</w:t>
+            </w:r>
+          </w:p>
+        </w:tc>
+        <w:tc>
+          <w:tcPr>
+            <w:tcW w:w="2393" w:type="dxa"/>
+          </w:tcPr>
+          <w:p>
+            <w:pPr>
+              <w:rPr>
+                <w:rFonts w:hint="eastAsia"/>
+                <w:vertAlign w:val="superscript"/>
+              </w:rPr>
+            </w:pPr>
+            <w:r>
+              <w:rPr>
+                <w:rFonts w:hint="eastAsia"/>
+              </w:rPr>
+              <w:t>Stream</w:t>
+            </w:r>
+            <w:r>
+              <w:rPr>
+                <w:rFonts w:hint="eastAsia"/>
+                <w:vertAlign w:val="superscript"/>
+              </w:rPr>
+              <w:t>2</w:t>
+            </w:r>
+          </w:p>
+        </w:tc>
+        <w:tc>
+          <w:tcPr>
+            <w:tcW w:w="3466" w:type="dxa"/>
+          </w:tcPr>
+          <w:p>
+            <w:pPr>
+              <w:rPr>
+                <w:rFonts w:hint="eastAsia"/>
+                <w:vertAlign w:val="superscript"/>
+              </w:rPr>
+            </w:pPr>
+            <w:r>
+              <w:rPr>
+                <w:rFonts w:hint="eastAsia"/>
+              </w:rPr>
+              <w:t>N/A</w:t>
+            </w:r>
+            <w:r>
+              <w:rPr>
+                <w:rFonts w:hint="eastAsia"/>
+                <w:vertAlign w:val="superscript"/>
+              </w:rPr>
+              <w:t>3</w:t>
+            </w:r>
+          </w:p>
+        </w:tc>
+      </w:tr>
+    </w:tbl>
+    <w:p>
+      <w:pPr>
+        <w:rPr>
+          <w:rFonts w:hint="eastAsia"/>
+        </w:rPr>
+      </w:pPr>
+      <w:r>
+        <w:rPr>
+          <w:rFonts w:hint="eastAsia"/>
+        </w:rPr>
+        <w:t>注</w:t>
+      </w:r>
+      <w:r>
+        <w:rPr>
+          <w:rFonts w:hint="eastAsia"/>
+        </w:rPr>
+        <w:t>1</w:t>
+      </w:r>
+      <w:r>
+        <w:rPr>
+          <w:rFonts w:hint="eastAsia"/>
+        </w:rPr>
+        <w:t xml:space="preserve"> Constant Buffer</w:t>
+      </w:r>
+      <w:r>
+        <w:rPr>
+          <w:rFonts w:hint="eastAsia"/>
+        </w:rPr>
+        <w:t>只有一份，所以为</w:t>
+      </w:r>
+      <w:r>
+        <w:rPr>
+          <w:rFonts w:hint="eastAsia"/>
+        </w:rPr>
+        <w:t>Vertical</w:t>
+      </w:r>
+      <w:r>
+        <w:rPr>
+          <w:rFonts w:hint="eastAsia"/>
+        </w:rPr>
+        <w:t>布局</w:t>
+      </w:r>
+    </w:p>
+    <w:p>
+      <w:pPr>
+        <w:rPr>
+          <w:rFonts w:hint="eastAsia"/>
+        </w:rPr>
+      </w:pPr>
+      <w:r>
+        <w:rPr>
+          <w:rFonts w:hint="eastAsia"/>
+        </w:rPr>
+        <w:t>注</w:t>
+      </w:r>
+      <w:r>
+        <w:rPr>
+          <w:rFonts w:hint="eastAsia"/>
+        </w:rPr>
+        <w:t>2</w:t>
+      </w:r>
+      <w:r>
+        <w:rPr>
+          <w:rFonts w:hint="eastAsia"/>
+        </w:rPr>
+        <w:t xml:space="preserve"> Frame Buffer</w:t>
+      </w:r>
+      <w:r>
+        <w:rPr>
+          <w:rFonts w:hint="eastAsia"/>
+        </w:rPr>
+        <w:t>一定流式布局的，而且基本上每个流都只有一个成员。</w:t>
+      </w:r>
+    </w:p>
+    <w:p>
+      <w:pPr>
+        <w:rPr>
+          <w:rFonts w:hint="eastAsia"/>
+        </w:rPr>
+      </w:pPr>
+      <w:r>
+        <w:rPr>
+          <w:rFonts w:hint="eastAsia"/>
+        </w:rPr>
+        <w:t>注</w:t>
+      </w:r>
+      <w:r>
+        <w:rPr>
+          <w:rFonts w:hint="eastAsia"/>
+        </w:rPr>
+        <w:t>3</w:t>
+      </w:r>
+      <w:r>
+        <w:rPr>
+          <w:rFonts w:hint="eastAsia"/>
+        </w:rPr>
+        <w:t xml:space="preserve"> </w:t>
+      </w:r>
+      <w:r>
+        <w:rPr>
+          <w:rFonts w:hint="eastAsia"/>
+        </w:rPr>
+        <w:t>流式数据均从外部获取，所以无法确定</w:t>
+      </w:r>
+      <w:r>
+        <w:rPr>
+          <w:rFonts w:hint="eastAsia"/>
+        </w:rPr>
+        <w:t>Alignment</w:t>
+      </w:r>
+      <w:r>
+        <w:rPr>
+          <w:rFonts w:hint="eastAsia"/>
+        </w:rPr>
+        <w:t>。一般情况下，</w:t>
+      </w:r>
+      <w:r>
+        <w:rPr>
+          <w:rFonts w:hint="eastAsia"/>
+        </w:rPr>
+        <w:t>2</w:t>
+      </w:r>
+      <w:r>
+        <w:rPr>
+          <w:rFonts w:hint="eastAsia"/>
+        </w:rPr>
+        <w:t>幂的数据对齐与其大小相同。非</w:t>
+      </w:r>
+      <w:r>
+        <w:rPr>
+          <w:rFonts w:hint="eastAsia"/>
+        </w:rPr>
+        <w:t>2</w:t>
+      </w:r>
+      <w:r>
+        <w:rPr>
+          <w:rFonts w:hint="eastAsia"/>
+        </w:rPr>
+        <w:t>幂的数据默认是非对齐的。</w:t>
+      </w:r>
+    </w:p>
+    <w:p>
+      <w:pPr>
+        <w:rPr>
+          <w:rFonts w:hint="eastAsia"/>
+        </w:rPr>
+      </w:pPr>
+      <w:r>
+        <w:rPr>
+          <w:rFonts w:hint="eastAsia"/>
+        </w:rPr>
+        <w:t>注</w:t>
+      </w:r>
+      <w:r>
+        <w:rPr>
+          <w:rFonts w:hint="eastAsia"/>
+        </w:rPr>
+        <w:t>4</w:t>
+      </w:r>
+      <w:r>
+        <w:rPr>
+          <w:rFonts w:hint="eastAsia"/>
+        </w:rPr>
+        <w:t xml:space="preserve"> </w:t>
+      </w:r>
+      <w:r>
+        <w:rPr>
+          <w:rFonts w:hint="eastAsia"/>
+        </w:rPr>
+        <w:t>（补充实例）</w:t>
+      </w:r>
+    </w:p>
+    <w:p>
+      <w:pPr>
+        <w:rPr>
+          <w:rFonts w:hint="eastAsia"/>
+        </w:rPr>
+      </w:pPr>
+      <w:r>
+        <w:rPr>
+          <w:rFonts w:hint="eastAsia"/>
+        </w:rPr>
+        <w:t>注</w:t>
+      </w:r>
+      <w:r>
+        <w:rPr>
+          <w:rFonts w:hint="eastAsia"/>
+        </w:rPr>
+        <w:t>5</w:t>
+      </w:r>
+      <w:r>
+        <w:rPr>
+          <w:rFonts w:hint="eastAsia"/>
+        </w:rPr>
+        <w:t xml:space="preserve"> </w:t>
+      </w:r>
+      <w:r>
+        <w:rPr>
+          <w:rFonts w:hint="eastAsia"/>
+        </w:rPr>
+        <w:t>（补充实例）</w:t>
+      </w:r>
     </w:p>
     <w:p>
       <w:pPr>
@@ -1450,17 +3426,50 @@
       </w:r>
     </w:p>
     <w:p>
-      <w:r>
-        <w:rPr>
-          <w:rFonts w:hint="eastAsia"/>
-        </w:rPr>
-        <w:t>垂直布局（</w:t>
+      <w:pPr>
+        <w:rPr>
+          <w:rFonts w:hint="eastAsia"/>
+        </w:rPr>
+      </w:pPr>
+      <w:r>
+        <w:rPr>
+          <w:rFonts w:hint="eastAsia"/>
+        </w:rPr>
+        <w:t>垂直布局</w:t>
+      </w:r>
+      <w:bookmarkStart w:id="0" w:name="_GoBack"/>
+      <w:bookmarkEnd w:id="0"/>
+      <w:r>
+        <w:rPr>
+          <w:rFonts w:hint="eastAsia"/>
+        </w:rPr>
+        <w:t>（</w:t>
       </w:r>
       <w:r>
         <w:rPr>
           <w:rFonts w:hint="eastAsia"/>
         </w:rPr>
         <w:t>Vertical Memory Layout</w:t>
+      </w:r>
+      <w:r>
+        <w:rPr>
+          <w:rFonts w:hint="eastAsia"/>
+        </w:rPr>
+        <w:t>）</w:t>
+      </w:r>
+    </w:p>
+    <w:p>
+      <w:r>
+        <w:rPr>
+          <w:rFonts w:hint="eastAsia"/>
+        </w:rPr>
+        <w:t>分支处理（</w:t>
+      </w:r>
+      <w:r>
+        <w:rPr>
+          <w:rFonts w:hint="eastAsia"/>
+        </w:rPr>
+        <w:t>Branch</w:t>
       </w:r>
       <w:r>
         <w:rPr>
@@ -1787,6 +3796,28 @@
       <w:szCs w:val="26"/>
     </w:rPr>
   </w:style>
+  <w:style w:type="paragraph" w:styleId="Heading3">
+    <w:name w:val="heading 3"/>
+    <w:basedOn w:val="Normal"/>
+    <w:next w:val="Normal"/>
+    <w:link w:val="Heading3Char"/>
+    <w:uiPriority w:val="9"/>
+    <w:unhideWhenUsed/>
+    <w:qFormat/>
+    <w:rsid w:val="00EA22CE"/>
+    <w:pPr>
+      <w:keepNext/>
+      <w:keepLines/>
+      <w:spacing w:before="200"/>
+      <w:outlineLvl w:val="2"/>
+    </w:pPr>
+    <w:rPr>
+      <w:rFonts w:asciiTheme="majorHAnsi" w:eastAsiaTheme="majorEastAsia" w:hAnsiTheme="majorHAnsi" w:cstheme="majorBidi"/>
+      <w:b/>
+      <w:bCs/>
+      <w:color w:val="4F81BD" w:themeColor="accent1"/>
+    </w:rPr>
+  </w:style>
   <w:style w:type="character" w:default="1" w:styleId="DefaultParagraphFont">
     <w:name w:val="Default Paragraph Font"/>
     <w:uiPriority w:val="1"/>
@@ -1957,6 +3988,19 @@
       <w:color w:val="4F81BD" w:themeColor="accent1"/>
       <w:sz w:val="26"/>
       <w:szCs w:val="26"/>
+    </w:rPr>
+  </w:style>
+  <w:style w:type="character" w:customStyle="1" w:styleId="Heading3Char">
+    <w:name w:val="Heading 3 Char"/>
+    <w:basedOn w:val="DefaultParagraphFont"/>
+    <w:link w:val="Heading3"/>
+    <w:uiPriority w:val="9"/>
+    <w:rsid w:val="00EA22CE"/>
+    <w:rPr>
+      <w:rFonts w:asciiTheme="majorHAnsi" w:eastAsiaTheme="majorEastAsia" w:hAnsiTheme="majorHAnsi" w:cstheme="majorBidi"/>
+      <w:b/>
+      <w:bCs/>
+      <w:color w:val="4F81BD" w:themeColor="accent1"/>
     </w:rPr>
   </w:style>
 </w:styles>
@@ -2173,6 +4217,28 @@
       <w:szCs w:val="26"/>
     </w:rPr>
   </w:style>
+  <w:style w:type="paragraph" w:styleId="Heading3">
+    <w:name w:val="heading 3"/>
+    <w:basedOn w:val="Normal"/>
+    <w:next w:val="Normal"/>
+    <w:link w:val="Heading3Char"/>
+    <w:uiPriority w:val="9"/>
+    <w:unhideWhenUsed/>
+    <w:qFormat/>
+    <w:rsid w:val="00EA22CE"/>
+    <w:pPr>
+      <w:keepNext/>
+      <w:keepLines/>
+      <w:spacing w:before="200"/>
+      <w:outlineLvl w:val="2"/>
+    </w:pPr>
+    <w:rPr>
+      <w:rFonts w:asciiTheme="majorHAnsi" w:eastAsiaTheme="majorEastAsia" w:hAnsiTheme="majorHAnsi" w:cstheme="majorBidi"/>
+      <w:b/>
+      <w:bCs/>
+      <w:color w:val="4F81BD" w:themeColor="accent1"/>
+    </w:rPr>
+  </w:style>
   <w:style w:type="character" w:default="1" w:styleId="DefaultParagraphFont">
     <w:name w:val="Default Paragraph Font"/>
     <w:uiPriority w:val="1"/>
@@ -2343,6 +4409,19 @@
       <w:color w:val="4F81BD" w:themeColor="accent1"/>
       <w:sz w:val="26"/>
       <w:szCs w:val="26"/>
+    </w:rPr>
+  </w:style>
+  <w:style w:type="character" w:customStyle="1" w:styleId="Heading3Char">
+    <w:name w:val="Heading 3 Char"/>
+    <w:basedOn w:val="DefaultParagraphFont"/>
+    <w:link w:val="Heading3"/>
+    <w:uiPriority w:val="9"/>
+    <w:rsid w:val="00EA22CE"/>
+    <w:rPr>
+      <w:rFonts w:asciiTheme="majorHAnsi" w:eastAsiaTheme="majorEastAsia" w:hAnsiTheme="majorHAnsi" w:cstheme="majorBidi"/>
+      <w:b/>
+      <w:bCs/>
+      <w:color w:val="4F81BD" w:themeColor="accent1"/>
     </w:rPr>
   </w:style>
 </w:styles>
@@ -2638,7 +4717,7 @@
 </file>
 
 <file path=customXml/itemProps1.xml><?xml version="1.0" encoding="utf-8"?>
-<ds:datastoreItem xmlns:ds="http://schemas.openxmlformats.org/officeDocument/2006/customXml" ds:itemID="{6446AF69-AC69-4D4D-8941-6F4A826D9737}">
+<ds:datastoreItem xmlns:ds="http://schemas.openxmlformats.org/officeDocument/2006/customXml" ds:itemID="{2E720189-1364-46EE-9A5B-2D9C7F7DA6AF}">
   <ds:schemaRefs>
     <ds:schemaRef ds:uri="http://schemas.openxmlformats.org/officeDocument/2006/bibliography"/>
   </ds:schemaRefs>

</xml_diff>